<commit_message>
feature importance and selection techniques
</commit_message>
<xml_diff>
--- a/Documentation/Mental-Health-in-Technology.docx
+++ b/Documentation/Mental-Health-in-Technology.docx
@@ -2445,8 +2445,6 @@
         </w:rPr>
         <w:t xml:space="preserve"> one hot encoding.</w:t>
       </w:r>
-      <w:bookmarkStart w:id="0" w:name="_GoBack"/>
-      <w:bookmarkEnd w:id="0"/>
     </w:p>
     <w:p>
       <w:pPr>
@@ -4005,6 +4003,8 @@
           <w:lang w:val="en-US"/>
         </w:rPr>
       </w:pPr>
+      <w:bookmarkStart w:id="0" w:name="_GoBack"/>
+      <w:bookmarkEnd w:id="0"/>
     </w:p>
     <w:sectPr>
       <w:pgSz w:w="11906" w:h="16838"/>
@@ -6160,7 +6160,7 @@
     <w:lsdException w:unhideWhenUsed="0" w:uiPriority="0" w:semiHidden="0" w:name="Document Map"/>
     <w:lsdException w:unhideWhenUsed="0" w:uiPriority="0" w:semiHidden="0" w:name="Plain Text"/>
     <w:lsdException w:unhideWhenUsed="0" w:uiPriority="0" w:semiHidden="0" w:name="E-mail Signature"/>
-    <w:lsdException w:uiPriority="0" w:semiHidden="0" w:name="Normal (Web)"/>
+    <w:lsdException w:qFormat="1" w:uiPriority="0" w:semiHidden="0" w:name="Normal (Web)"/>
     <w:lsdException w:unhideWhenUsed="0" w:uiPriority="0" w:semiHidden="0" w:name="HTML Acronym"/>
     <w:lsdException w:unhideWhenUsed="0" w:uiPriority="0" w:semiHidden="0" w:name="HTML Address"/>
     <w:lsdException w:unhideWhenUsed="0" w:uiPriority="0" w:semiHidden="0" w:name="HTML Cite"/>
@@ -6416,6 +6416,7 @@
     <w:name w:val="Normal (Web)"/>
     <w:autoRedefine/>
     <w:unhideWhenUsed/>
+    <w:qFormat/>
     <w:uiPriority w:val="0"/>
     <w:pPr>
       <w:spacing w:before="0" w:beforeAutospacing="1" w:after="0" w:afterAutospacing="1"/>
@@ -6464,6 +6465,7 @@
     <w:basedOn w:val="1"/>
     <w:next w:val="1"/>
     <w:autoRedefine/>
+    <w:qFormat/>
     <w:uiPriority w:val="0"/>
     <w:pPr>
       <w:pBdr>

</xml_diff>